<commit_message>
Started writing code for the core. Specs do need a lot of work.
</commit_message>
<xml_diff>
--- a/modules/core/design/project/Project specification.docx
+++ b/modules/core/design/project/Project specification.docx
@@ -4,6 +4,224 @@
   <w:body>
     <w:p/>
     <w:p/>
+    <w:p>
+      <w:pPr>
+        <w:pStyle w:val="Subtitle"/>
+        <w:jc w:val="center"/>
+      </w:pPr>
+      <w:r>
+        <w:t>Apollo</w:t>
+      </w:r>
+    </w:p>
+    <w:p>
+      <w:pPr>
+        <w:jc w:val="center"/>
+      </w:pPr>
+    </w:p>
+    <w:p>
+      <w:pPr>
+        <w:pStyle w:val="Title"/>
+        <w:jc w:val="center"/>
+      </w:pPr>
+      <w:r>
+        <w:t>Project specification</w:t>
+      </w:r>
+    </w:p>
+    <w:p/>
+    <w:p/>
+    <w:p/>
+    <w:p/>
+    <w:p/>
+    <w:p/>
+    <w:p/>
+    <w:p/>
+    <w:p/>
+    <w:p/>
+    <w:p/>
+    <w:p/>
+    <w:p/>
+    <w:p/>
+    <w:p/>
+    <w:p/>
+    <w:p/>
+    <w:p/>
+    <w:p/>
+    <w:p>
+      <w:pPr>
+        <w:pStyle w:val="Confidentialitywarning"/>
+      </w:pPr>
+      <w:r>
+        <w:t>Confidential</w:t>
+      </w:r>
+    </w:p>
+    <w:p/>
+    <w:p/>
+    <w:p/>
+    <w:p/>
+    <w:p/>
+    <w:p/>
+    <w:p/>
+    <w:p/>
+    <w:p/>
+    <w:p/>
+    <w:p/>
+    <w:p/>
+    <w:p/>
+    <w:p/>
+    <w:p/>
+    <w:p/>
+    <w:p/>
+    <w:p/>
+    <w:p/>
+    <w:p/>
+    <w:p/>
+    <w:p/>
+    <w:p>
+      <w:r>
+        <w:lastRenderedPageBreak/>
+        <w:t>Disclaimer</w:t>
+      </w:r>
+    </w:p>
+    <w:p/>
+    <w:p/>
+    <w:p/>
+    <w:p>
+      <w:r>
+        <w:t>Introduction</w:t>
+      </w:r>
+    </w:p>
+    <w:p/>
+    <w:p/>
+    <w:p/>
+    <w:p/>
+    <w:p>
+      <w:r>
+        <w:t>Architecture</w:t>
+      </w:r>
+    </w:p>
+    <w:p/>
+    <w:p>
+      <w:pPr>
+        <w:pStyle w:val="ListParagraph"/>
+        <w:numPr>
+          <w:ilvl w:val="0"/>
+          <w:numId w:val="3"/>
+        </w:numPr>
+      </w:pPr>
+      <w:r>
+        <w:t>Project service</w:t>
+      </w:r>
+    </w:p>
+    <w:p>
+      <w:pPr>
+        <w:pStyle w:val="ListParagraph"/>
+        <w:numPr>
+          <w:ilvl w:val="0"/>
+          <w:numId w:val="3"/>
+        </w:numPr>
+      </w:pPr>
+      <w:r>
+        <w:t>Proxies (messages, timeline)</w:t>
+      </w:r>
+    </w:p>
+    <w:p>
+      <w:pPr>
+        <w:pStyle w:val="ListParagraph"/>
+        <w:numPr>
+          <w:ilvl w:val="0"/>
+          <w:numId w:val="3"/>
+        </w:numPr>
+      </w:pPr>
+      <w:r>
+        <w:t>Commands</w:t>
+      </w:r>
+    </w:p>
+    <w:p>
+      <w:pPr>
+        <w:pStyle w:val="ListParagraph"/>
+        <w:numPr>
+          <w:ilvl w:val="0"/>
+          <w:numId w:val="3"/>
+        </w:numPr>
+      </w:pPr>
+      <w:r>
+        <w:t>History</w:t>
+      </w:r>
+    </w:p>
+    <w:p>
+      <w:pPr>
+        <w:pStyle w:val="ListParagraph"/>
+        <w:numPr>
+          <w:ilvl w:val="0"/>
+          <w:numId w:val="3"/>
+        </w:numPr>
+      </w:pPr>
+      <w:r>
+        <w:t>Project</w:t>
+      </w:r>
+    </w:p>
+    <w:p>
+      <w:pPr>
+        <w:pStyle w:val="ListParagraph"/>
+        <w:numPr>
+          <w:ilvl w:val="0"/>
+          <w:numId w:val="3"/>
+        </w:numPr>
+      </w:pPr>
+      <w:r>
+        <w:t>Data set graph</w:t>
+      </w:r>
+    </w:p>
+    <w:p>
+      <w:pPr>
+        <w:pStyle w:val="ListParagraph"/>
+        <w:numPr>
+          <w:ilvl w:val="0"/>
+          <w:numId w:val="3"/>
+        </w:numPr>
+      </w:pPr>
+      <w:r>
+        <w:t>Data set</w:t>
+      </w:r>
+    </w:p>
+    <w:p>
+      <w:pPr>
+        <w:pStyle w:val="ListParagraph"/>
+        <w:numPr>
+          <w:ilvl w:val="0"/>
+          <w:numId w:val="3"/>
+        </w:numPr>
+      </w:pPr>
+      <w:r>
+        <w:t>Generator</w:t>
+      </w:r>
+    </w:p>
+    <w:p>
+      <w:pPr>
+        <w:pStyle w:val="ListParagraph"/>
+        <w:numPr>
+          <w:ilvl w:val="0"/>
+          <w:numId w:val="3"/>
+        </w:numPr>
+      </w:pPr>
+      <w:r>
+        <w:t>Data</w:t>
+      </w:r>
+    </w:p>
+    <w:p>
+      <w:pPr>
+        <w:pStyle w:val="ListParagraph"/>
+        <w:numPr>
+          <w:ilvl w:val="0"/>
+          <w:numId w:val="3"/>
+        </w:numPr>
+      </w:pPr>
+      <w:proofErr w:type="spellStart"/>
+      <w:r>
+        <w:t>Visualizers</w:t>
+      </w:r>
+      <w:proofErr w:type="spellEnd"/>
+    </w:p>
     <w:p/>
     <w:p/>
     <w:p/>
@@ -31,7 +249,15 @@
         </w:numPr>
       </w:pPr>
       <w:r>
-        <w:t>Need to specify how the data is stored and retrieved. We should be able to define a standard data interface at some high level so that we can compare data between different generators (and between identical generators). Also visualizers will need to use the data interface somehow</w:t>
+        <w:t xml:space="preserve">Need to specify how the data is stored and retrieved. We should be able to define a standard data interface at some high level so that we can compare data between different generators (and between identical generators). Also </w:t>
+      </w:r>
+      <w:proofErr w:type="spellStart"/>
+      <w:r>
+        <w:t>visualizers</w:t>
+      </w:r>
+      <w:proofErr w:type="spellEnd"/>
+      <w:r>
+        <w:t xml:space="preserve"> will need to use the data interface somehow</w:t>
       </w:r>
     </w:p>
     <w:sectPr>
@@ -47,6 +273,230 @@
 <file path=word/numbering.xml><?xml version="1.0" encoding="utf-8"?>
 <w:numbering xmlns:ve="http://schemas.openxmlformats.org/markup-compatibility/2006" xmlns:o="urn:schemas-microsoft-com:office:office" xmlns:r="http://schemas.openxmlformats.org/officeDocument/2006/relationships" xmlns:m="http://schemas.openxmlformats.org/officeDocument/2006/math" xmlns:v="urn:schemas-microsoft-com:vml" xmlns:wp="http://schemas.openxmlformats.org/drawingml/2006/wordprocessingDrawing" xmlns:w10="urn:schemas-microsoft-com:office:word" xmlns:w="http://schemas.openxmlformats.org/wordprocessingml/2006/main" xmlns:wne="http://schemas.microsoft.com/office/word/2006/wordml">
   <w:abstractNum w:abstractNumId="0">
+    <w:nsid w:val="1F8857D5"/>
+    <w:multiLevelType w:val="hybridMultilevel"/>
+    <w:tmpl w:val="3A5AD7E2"/>
+    <w:lvl w:ilvl="0" w:tplc="2A5ED7D2">
+      <w:numFmt w:val="bullet"/>
+      <w:lvlText w:val=""/>
+      <w:lvlJc w:val="left"/>
+      <w:pPr>
+        <w:ind w:left="720" w:hanging="360"/>
+      </w:pPr>
+      <w:rPr>
+        <w:rFonts w:ascii="Symbol" w:eastAsiaTheme="minorHAnsi" w:hAnsi="Symbol" w:cstheme="minorBidi" w:hint="default"/>
+      </w:rPr>
+    </w:lvl>
+    <w:lvl w:ilvl="1" w:tplc="04090003" w:tentative="1">
+      <w:start w:val="1"/>
+      <w:numFmt w:val="bullet"/>
+      <w:lvlText w:val="o"/>
+      <w:lvlJc w:val="left"/>
+      <w:pPr>
+        <w:ind w:left="1440" w:hanging="360"/>
+      </w:pPr>
+      <w:rPr>
+        <w:rFonts w:ascii="Courier New" w:hAnsi="Courier New" w:cs="Courier New" w:hint="default"/>
+      </w:rPr>
+    </w:lvl>
+    <w:lvl w:ilvl="2" w:tplc="04090005" w:tentative="1">
+      <w:start w:val="1"/>
+      <w:numFmt w:val="bullet"/>
+      <w:lvlText w:val=""/>
+      <w:lvlJc w:val="left"/>
+      <w:pPr>
+        <w:ind w:left="2160" w:hanging="360"/>
+      </w:pPr>
+      <w:rPr>
+        <w:rFonts w:ascii="Wingdings" w:hAnsi="Wingdings" w:hint="default"/>
+      </w:rPr>
+    </w:lvl>
+    <w:lvl w:ilvl="3" w:tplc="04090001" w:tentative="1">
+      <w:start w:val="1"/>
+      <w:numFmt w:val="bullet"/>
+      <w:lvlText w:val=""/>
+      <w:lvlJc w:val="left"/>
+      <w:pPr>
+        <w:ind w:left="2880" w:hanging="360"/>
+      </w:pPr>
+      <w:rPr>
+        <w:rFonts w:ascii="Symbol" w:hAnsi="Symbol" w:hint="default"/>
+      </w:rPr>
+    </w:lvl>
+    <w:lvl w:ilvl="4" w:tplc="04090003" w:tentative="1">
+      <w:start w:val="1"/>
+      <w:numFmt w:val="bullet"/>
+      <w:lvlText w:val="o"/>
+      <w:lvlJc w:val="left"/>
+      <w:pPr>
+        <w:ind w:left="3600" w:hanging="360"/>
+      </w:pPr>
+      <w:rPr>
+        <w:rFonts w:ascii="Courier New" w:hAnsi="Courier New" w:cs="Courier New" w:hint="default"/>
+      </w:rPr>
+    </w:lvl>
+    <w:lvl w:ilvl="5" w:tplc="04090005" w:tentative="1">
+      <w:start w:val="1"/>
+      <w:numFmt w:val="bullet"/>
+      <w:lvlText w:val=""/>
+      <w:lvlJc w:val="left"/>
+      <w:pPr>
+        <w:ind w:left="4320" w:hanging="360"/>
+      </w:pPr>
+      <w:rPr>
+        <w:rFonts w:ascii="Wingdings" w:hAnsi="Wingdings" w:hint="default"/>
+      </w:rPr>
+    </w:lvl>
+    <w:lvl w:ilvl="6" w:tplc="04090001" w:tentative="1">
+      <w:start w:val="1"/>
+      <w:numFmt w:val="bullet"/>
+      <w:lvlText w:val=""/>
+      <w:lvlJc w:val="left"/>
+      <w:pPr>
+        <w:ind w:left="5040" w:hanging="360"/>
+      </w:pPr>
+      <w:rPr>
+        <w:rFonts w:ascii="Symbol" w:hAnsi="Symbol" w:hint="default"/>
+      </w:rPr>
+    </w:lvl>
+    <w:lvl w:ilvl="7" w:tplc="04090003" w:tentative="1">
+      <w:start w:val="1"/>
+      <w:numFmt w:val="bullet"/>
+      <w:lvlText w:val="o"/>
+      <w:lvlJc w:val="left"/>
+      <w:pPr>
+        <w:ind w:left="5760" w:hanging="360"/>
+      </w:pPr>
+      <w:rPr>
+        <w:rFonts w:ascii="Courier New" w:hAnsi="Courier New" w:cs="Courier New" w:hint="default"/>
+      </w:rPr>
+    </w:lvl>
+    <w:lvl w:ilvl="8" w:tplc="04090005" w:tentative="1">
+      <w:start w:val="1"/>
+      <w:numFmt w:val="bullet"/>
+      <w:lvlText w:val=""/>
+      <w:lvlJc w:val="left"/>
+      <w:pPr>
+        <w:ind w:left="6480" w:hanging="360"/>
+      </w:pPr>
+      <w:rPr>
+        <w:rFonts w:ascii="Wingdings" w:hAnsi="Wingdings" w:hint="default"/>
+      </w:rPr>
+    </w:lvl>
+  </w:abstractNum>
+  <w:abstractNum w:abstractNumId="1">
+    <w:nsid w:val="369D52CE"/>
+    <w:multiLevelType w:val="hybridMultilevel"/>
+    <w:tmpl w:val="F5F2CAC2"/>
+    <w:lvl w:ilvl="0" w:tplc="978C69A2">
+      <w:numFmt w:val="bullet"/>
+      <w:lvlText w:val="-"/>
+      <w:lvlJc w:val="left"/>
+      <w:pPr>
+        <w:ind w:left="720" w:hanging="360"/>
+      </w:pPr>
+      <w:rPr>
+        <w:rFonts w:ascii="Calibri" w:eastAsiaTheme="minorHAnsi" w:hAnsi="Calibri" w:cs="Calibri" w:hint="default"/>
+      </w:rPr>
+    </w:lvl>
+    <w:lvl w:ilvl="1" w:tplc="04090003" w:tentative="1">
+      <w:start w:val="1"/>
+      <w:numFmt w:val="bullet"/>
+      <w:lvlText w:val="o"/>
+      <w:lvlJc w:val="left"/>
+      <w:pPr>
+        <w:ind w:left="1440" w:hanging="360"/>
+      </w:pPr>
+      <w:rPr>
+        <w:rFonts w:ascii="Courier New" w:hAnsi="Courier New" w:cs="Courier New" w:hint="default"/>
+      </w:rPr>
+    </w:lvl>
+    <w:lvl w:ilvl="2" w:tplc="04090005" w:tentative="1">
+      <w:start w:val="1"/>
+      <w:numFmt w:val="bullet"/>
+      <w:lvlText w:val=""/>
+      <w:lvlJc w:val="left"/>
+      <w:pPr>
+        <w:ind w:left="2160" w:hanging="360"/>
+      </w:pPr>
+      <w:rPr>
+        <w:rFonts w:ascii="Wingdings" w:hAnsi="Wingdings" w:hint="default"/>
+      </w:rPr>
+    </w:lvl>
+    <w:lvl w:ilvl="3" w:tplc="04090001" w:tentative="1">
+      <w:start w:val="1"/>
+      <w:numFmt w:val="bullet"/>
+      <w:lvlText w:val=""/>
+      <w:lvlJc w:val="left"/>
+      <w:pPr>
+        <w:ind w:left="2880" w:hanging="360"/>
+      </w:pPr>
+      <w:rPr>
+        <w:rFonts w:ascii="Symbol" w:hAnsi="Symbol" w:hint="default"/>
+      </w:rPr>
+    </w:lvl>
+    <w:lvl w:ilvl="4" w:tplc="04090003" w:tentative="1">
+      <w:start w:val="1"/>
+      <w:numFmt w:val="bullet"/>
+      <w:lvlText w:val="o"/>
+      <w:lvlJc w:val="left"/>
+      <w:pPr>
+        <w:ind w:left="3600" w:hanging="360"/>
+      </w:pPr>
+      <w:rPr>
+        <w:rFonts w:ascii="Courier New" w:hAnsi="Courier New" w:cs="Courier New" w:hint="default"/>
+      </w:rPr>
+    </w:lvl>
+    <w:lvl w:ilvl="5" w:tplc="04090005" w:tentative="1">
+      <w:start w:val="1"/>
+      <w:numFmt w:val="bullet"/>
+      <w:lvlText w:val=""/>
+      <w:lvlJc w:val="left"/>
+      <w:pPr>
+        <w:ind w:left="4320" w:hanging="360"/>
+      </w:pPr>
+      <w:rPr>
+        <w:rFonts w:ascii="Wingdings" w:hAnsi="Wingdings" w:hint="default"/>
+      </w:rPr>
+    </w:lvl>
+    <w:lvl w:ilvl="6" w:tplc="04090001" w:tentative="1">
+      <w:start w:val="1"/>
+      <w:numFmt w:val="bullet"/>
+      <w:lvlText w:val=""/>
+      <w:lvlJc w:val="left"/>
+      <w:pPr>
+        <w:ind w:left="5040" w:hanging="360"/>
+      </w:pPr>
+      <w:rPr>
+        <w:rFonts w:ascii="Symbol" w:hAnsi="Symbol" w:hint="default"/>
+      </w:rPr>
+    </w:lvl>
+    <w:lvl w:ilvl="7" w:tplc="04090003" w:tentative="1">
+      <w:start w:val="1"/>
+      <w:numFmt w:val="bullet"/>
+      <w:lvlText w:val="o"/>
+      <w:lvlJc w:val="left"/>
+      <w:pPr>
+        <w:ind w:left="5760" w:hanging="360"/>
+      </w:pPr>
+      <w:rPr>
+        <w:rFonts w:ascii="Courier New" w:hAnsi="Courier New" w:cs="Courier New" w:hint="default"/>
+      </w:rPr>
+    </w:lvl>
+    <w:lvl w:ilvl="8" w:tplc="04090005" w:tentative="1">
+      <w:start w:val="1"/>
+      <w:numFmt w:val="bullet"/>
+      <w:lvlText w:val=""/>
+      <w:lvlJc w:val="left"/>
+      <w:pPr>
+        <w:ind w:left="6480" w:hanging="360"/>
+      </w:pPr>
+      <w:rPr>
+        <w:rFonts w:ascii="Wingdings" w:hAnsi="Wingdings" w:hint="default"/>
+      </w:rPr>
+    </w:lvl>
+  </w:abstractNum>
+  <w:abstractNum w:abstractNumId="2">
     <w:nsid w:val="3BA14CDD"/>
     <w:multiLevelType w:val="hybridMultilevel"/>
     <w:tmpl w:val="4294A478"/>
@@ -159,6 +609,12 @@
     </w:lvl>
   </w:abstractNum>
   <w:num w:numId="1">
+    <w:abstractNumId w:val="2"/>
+  </w:num>
+  <w:num w:numId="2">
+    <w:abstractNumId w:val="1"/>
+  </w:num>
+  <w:num w:numId="3">
     <w:abstractNumId w:val="0"/>
   </w:num>
 </w:numbering>
@@ -520,6 +976,45 @@
       <w:ind w:left="720"/>
       <w:contextualSpacing/>
     </w:pPr>
+  </w:style>
+  <w:style w:type="paragraph" w:styleId="Subtitle">
+    <w:name w:val="Subtitle"/>
+    <w:basedOn w:val="Normal"/>
+    <w:next w:val="Normal"/>
+    <w:link w:val="SubtitleChar"/>
+    <w:uiPriority w:val="11"/>
+    <w:qFormat/>
+    <w:rsid w:val="000441CF"/>
+    <w:pPr>
+      <w:numPr>
+        <w:ilvl w:val="1"/>
+      </w:numPr>
+    </w:pPr>
+    <w:rPr>
+      <w:rFonts w:asciiTheme="majorHAnsi" w:eastAsiaTheme="majorEastAsia" w:hAnsiTheme="majorHAnsi" w:cstheme="majorBidi"/>
+      <w:i/>
+      <w:iCs/>
+      <w:color w:val="4F81BD" w:themeColor="accent1"/>
+      <w:spacing w:val="15"/>
+      <w:sz w:val="24"/>
+      <w:szCs w:val="24"/>
+    </w:rPr>
+  </w:style>
+  <w:style w:type="character" w:customStyle="1" w:styleId="SubtitleChar">
+    <w:name w:val="Subtitle Char"/>
+    <w:basedOn w:val="DefaultParagraphFont"/>
+    <w:link w:val="Subtitle"/>
+    <w:uiPriority w:val="11"/>
+    <w:rsid w:val="000441CF"/>
+    <w:rPr>
+      <w:rFonts w:asciiTheme="majorHAnsi" w:eastAsiaTheme="majorEastAsia" w:hAnsiTheme="majorHAnsi" w:cstheme="majorBidi"/>
+      <w:i/>
+      <w:iCs/>
+      <w:color w:val="4F81BD" w:themeColor="accent1"/>
+      <w:spacing w:val="15"/>
+      <w:sz w:val="24"/>
+      <w:szCs w:val="24"/>
+    </w:rPr>
   </w:style>
 </w:styles>
 </file>

</xml_diff>